<commit_message>
Correct version name errors.
</commit_message>
<xml_diff>
--- a/ShSzStockHelper_Setup/Full Update Logs.docx
+++ b/ShSzStockHelper_Setup/Full Update Logs.docx
@@ -74,7 +74,23 @@
           <w:sz w:val="24"/>
           <w:szCs w:val="24"/>
         </w:rPr>
-        <w:t>0.5.0</w:t>
+        <w:t>0.</w:t>
+      </w:r>
+      <w:r>
+        <w:rPr>
+          <w:rFonts w:ascii="Microsoft YaHei UI" w:eastAsia="Microsoft YaHei UI" w:hAnsi="Microsoft YaHei UI"/>
+          <w:sz w:val="24"/>
+          <w:szCs w:val="24"/>
+        </w:rPr>
+        <w:t>7</w:t>
+      </w:r>
+      <w:r>
+        <w:rPr>
+          <w:rFonts w:ascii="Microsoft YaHei UI" w:eastAsia="Microsoft YaHei UI" w:hAnsi="Microsoft YaHei UI"/>
+          <w:sz w:val="24"/>
+          <w:szCs w:val="24"/>
+        </w:rPr>
+        <w:t>.0</w:t>
       </w:r>
       <w:r>
         <w:rPr>
@@ -192,21 +208,7 @@
         <w:rPr>
           <w:rFonts w:ascii="Microsoft YaHei UI" w:eastAsia="Microsoft YaHei UI" w:hAnsi="Microsoft YaHei UI" w:hint="eastAsia"/>
         </w:rPr>
-        <w:t>优化界面表现，标签控件右键菜单界面和表格</w:t>
-      </w:r>
-      <w:proofErr w:type="gramStart"/>
-      <w:r>
-        <w:rPr>
-          <w:rFonts w:ascii="Microsoft YaHei UI" w:eastAsia="Microsoft YaHei UI" w:hAnsi="Microsoft YaHei UI" w:hint="eastAsia"/>
-        </w:rPr>
-        <w:t>筛选器</w:t>
-      </w:r>
-      <w:proofErr w:type="gramEnd"/>
-      <w:r>
-        <w:rPr>
-          <w:rFonts w:ascii="Microsoft YaHei UI" w:eastAsia="Microsoft YaHei UI" w:hAnsi="Microsoft YaHei UI" w:hint="eastAsia"/>
-        </w:rPr>
-        <w:t>界面的字体保持与主风格一致。</w:t>
+        <w:t>优化界面表现，标签控件右键菜单界面和表格筛选器界面的字体保持与主风格一致。</w:t>
       </w:r>
     </w:p>
     <w:p>
@@ -500,21 +502,7 @@
         <w:rPr>
           <w:rFonts w:ascii="Microsoft YaHei UI" w:eastAsia="Microsoft YaHei UI" w:hAnsi="Microsoft YaHei UI" w:hint="eastAsia"/>
         </w:rPr>
-        <w:t>增加股票代码输入框的自动补全功能，现在可以输入汉字、字母、数字来从自动补全建议列表中选择股票代码。输入</w:t>
-      </w:r>
-      <w:proofErr w:type="gramStart"/>
-      <w:r>
-        <w:rPr>
-          <w:rFonts w:ascii="Microsoft YaHei UI" w:eastAsia="Microsoft YaHei UI" w:hAnsi="Microsoft YaHei UI" w:hint="eastAsia"/>
-        </w:rPr>
-        <w:t>框失去</w:t>
-      </w:r>
-      <w:proofErr w:type="gramEnd"/>
-      <w:r>
-        <w:rPr>
-          <w:rFonts w:ascii="Microsoft YaHei UI" w:eastAsia="Microsoft YaHei UI" w:hAnsi="Microsoft YaHei UI" w:hint="eastAsia"/>
-        </w:rPr>
-        <w:t>焦点后，应用还能将股票名称自动转换为对应的代码（如果有）。</w:t>
+        <w:t>增加股票代码输入框的自动补全功能，现在可以输入汉字、字母、数字来从自动补全建议列表中选择股票代码。输入框失去焦点后，应用还能将股票名称自动转换为对应的代码（如果有）。</w:t>
       </w:r>
     </w:p>
     <w:p>
@@ -1077,21 +1065,7 @@
         <w:rPr>
           <w:rFonts w:ascii="Microsoft YaHei UI" w:eastAsia="Microsoft YaHei UI" w:hAnsi="Microsoft YaHei UI" w:hint="eastAsia"/>
         </w:rPr>
-        <w:t>下的日期标题增加显示星期，周六和周日对应的</w:t>
-      </w:r>
-      <w:proofErr w:type="gramStart"/>
-      <w:r>
-        <w:rPr>
-          <w:rFonts w:ascii="Microsoft YaHei UI" w:eastAsia="Microsoft YaHei UI" w:hAnsi="Microsoft YaHei UI" w:hint="eastAsia"/>
-        </w:rPr>
-        <w:t>列不再</w:t>
-      </w:r>
-      <w:proofErr w:type="gramEnd"/>
-      <w:r>
-        <w:rPr>
-          <w:rFonts w:ascii="Microsoft YaHei UI" w:eastAsia="Microsoft YaHei UI" w:hAnsi="Microsoft YaHei UI" w:hint="eastAsia"/>
-        </w:rPr>
-        <w:t>显示；</w:t>
+        <w:t>下的日期标题增加显示星期，周六和周日对应的列不再显示；</w:t>
       </w:r>
     </w:p>
     <w:p>
@@ -1267,21 +1241,7 @@
         <w:rPr>
           <w:rFonts w:ascii="Microsoft YaHei UI" w:eastAsia="Microsoft YaHei UI" w:hAnsi="Microsoft YaHei UI"/>
         </w:rPr>
-        <w:t>Excel 97-2003工作簿（.</w:t>
-      </w:r>
-      <w:proofErr w:type="spellStart"/>
-      <w:r>
-        <w:rPr>
-          <w:rFonts w:ascii="Microsoft YaHei UI" w:eastAsia="Microsoft YaHei UI" w:hAnsi="Microsoft YaHei UI"/>
-        </w:rPr>
-        <w:t>xls</w:t>
-      </w:r>
-      <w:proofErr w:type="spellEnd"/>
-      <w:r>
-        <w:rPr>
-          <w:rFonts w:ascii="Microsoft YaHei UI" w:eastAsia="Microsoft YaHei UI" w:hAnsi="Microsoft YaHei UI"/>
-        </w:rPr>
-        <w:t>）的功能无法正常使用</w:t>
+        <w:t>Excel 97-2003工作簿（.xls）的功能无法正常使用</w:t>
       </w:r>
       <w:r>
         <w:rPr>
@@ -1504,21 +1464,7 @@
         <w:rPr>
           <w:rFonts w:ascii="Microsoft YaHei UI" w:eastAsia="Microsoft YaHei UI" w:hAnsi="Microsoft YaHei UI" w:hint="eastAsia"/>
         </w:rPr>
-        <w:t>优化表格</w:t>
-      </w:r>
-      <w:proofErr w:type="gramStart"/>
-      <w:r>
-        <w:rPr>
-          <w:rFonts w:ascii="Microsoft YaHei UI" w:eastAsia="Microsoft YaHei UI" w:hAnsi="Microsoft YaHei UI" w:hint="eastAsia"/>
-        </w:rPr>
-        <w:t>筛选器</w:t>
-      </w:r>
-      <w:proofErr w:type="gramEnd"/>
-      <w:r>
-        <w:rPr>
-          <w:rFonts w:ascii="Microsoft YaHei UI" w:eastAsia="Microsoft YaHei UI" w:hAnsi="Microsoft YaHei UI" w:hint="eastAsia"/>
-        </w:rPr>
-        <w:t>的界面样式，使风格统一。</w:t>
+        <w:t>优化表格筛选器的界面样式，使风格统一。</w:t>
       </w:r>
     </w:p>
     <w:p>
@@ -1535,21 +1481,7 @@
         <w:rPr>
           <w:rFonts w:ascii="Microsoft YaHei UI" w:eastAsia="Microsoft YaHei UI" w:hAnsi="Microsoft YaHei UI" w:hint="eastAsia"/>
         </w:rPr>
-        <w:t>修复</w:t>
-      </w:r>
-      <w:proofErr w:type="gramStart"/>
-      <w:r>
-        <w:rPr>
-          <w:rFonts w:ascii="Microsoft YaHei UI" w:eastAsia="Microsoft YaHei UI" w:hAnsi="Microsoft YaHei UI" w:hint="eastAsia"/>
-        </w:rPr>
-        <w:t>筛选器</w:t>
-      </w:r>
-      <w:proofErr w:type="gramEnd"/>
-      <w:r>
-        <w:rPr>
-          <w:rFonts w:ascii="Microsoft YaHei UI" w:eastAsia="Microsoft YaHei UI" w:hAnsi="Microsoft YaHei UI" w:hint="eastAsia"/>
-        </w:rPr>
-        <w:t>中“空”和“非空”以英文呈现的问题。</w:t>
+        <w:t>修复筛选器中“空”和“非空”以英文呈现的问题。</w:t>
       </w:r>
     </w:p>
     <w:p>
@@ -1607,17 +1539,8 @@
           <w:rFonts w:ascii="Microsoft YaHei UI" w:eastAsia="Microsoft YaHei UI" w:hAnsi="Microsoft YaHei UI"/>
           <w:color w:val="FF0000"/>
         </w:rPr>
-        <w:t>.</w:t>
-      </w:r>
-      <w:proofErr w:type="spellStart"/>
-      <w:r>
-        <w:rPr>
-          <w:rFonts w:ascii="Microsoft YaHei UI" w:eastAsia="Microsoft YaHei UI" w:hAnsi="Microsoft YaHei UI"/>
-          <w:color w:val="FF0000"/>
-        </w:rPr>
-        <w:t>xls</w:t>
-      </w:r>
-      <w:proofErr w:type="spellEnd"/>
+        <w:t>.xls</w:t>
+      </w:r>
       <w:r>
         <w:rPr>
           <w:rFonts w:ascii="Microsoft YaHei UI" w:eastAsia="Microsoft YaHei UI" w:hAnsi="Microsoft YaHei UI" w:hint="eastAsia"/>
@@ -1777,21 +1700,7 @@
         <w:rPr>
           <w:rFonts w:ascii="Microsoft YaHei UI" w:eastAsia="Microsoft YaHei UI" w:hAnsi="Microsoft YaHei UI" w:hint="eastAsia"/>
         </w:rPr>
-        <w:t>通过设定股票代码和起止日期来查询沪</w:t>
-      </w:r>
-      <w:proofErr w:type="gramStart"/>
-      <w:r>
-        <w:rPr>
-          <w:rFonts w:ascii="Microsoft YaHei UI" w:eastAsia="Microsoft YaHei UI" w:hAnsi="Microsoft YaHei UI" w:hint="eastAsia"/>
-        </w:rPr>
-        <w:t>深股票分价表</w:t>
-      </w:r>
-      <w:proofErr w:type="gramEnd"/>
-      <w:r>
-        <w:rPr>
-          <w:rFonts w:ascii="Microsoft YaHei UI" w:eastAsia="Microsoft YaHei UI" w:hAnsi="Microsoft YaHei UI" w:hint="eastAsia"/>
-        </w:rPr>
-        <w:t>，并以表格形式呈现；</w:t>
+        <w:t>通过设定股票代码和起止日期来查询沪深股票分价表，并以表格形式呈现；</w:t>
       </w:r>
     </w:p>
     <w:p>
@@ -1923,17 +1832,8 @@
           <w:rFonts w:ascii="Microsoft YaHei UI" w:eastAsia="Microsoft YaHei UI" w:hAnsi="Microsoft YaHei UI"/>
           <w:color w:val="FF0000"/>
         </w:rPr>
-        <w:t>.</w:t>
-      </w:r>
-      <w:proofErr w:type="spellStart"/>
-      <w:r>
-        <w:rPr>
-          <w:rFonts w:ascii="Microsoft YaHei UI" w:eastAsia="Microsoft YaHei UI" w:hAnsi="Microsoft YaHei UI"/>
-          <w:color w:val="FF0000"/>
-        </w:rPr>
-        <w:t>xls</w:t>
-      </w:r>
-      <w:proofErr w:type="spellEnd"/>
+        <w:t>.xls</w:t>
+      </w:r>
       <w:r>
         <w:rPr>
           <w:rFonts w:ascii="Microsoft YaHei UI" w:eastAsia="Microsoft YaHei UI" w:hAnsi="Microsoft YaHei UI" w:hint="eastAsia"/>

</xml_diff>

<commit_message>
Release V0.8.4 rather than V0.8.3
1. Accept all changes in V0.8.3.
2. Update README.
3. Upgrade Syncfusion WPF UI from V18.4.0.31 to V18.4.0.34.
4. Drop the feature of generating quick launch shortcuts during setup because of some hard-to-avoid restrictions.
5. Adjust the layout of controls in the tab page to look better especially on a large screen.
</commit_message>
<xml_diff>
--- a/ShSzStockHelper_Setup/Full Update Logs.docx
+++ b/ShSzStockHelper_Setup/Full Update Logs.docx
@@ -25,7 +25,23 @@
           <w:b/>
           <w:bCs/>
         </w:rPr>
-        <w:t xml:space="preserve"> 2020 Arvin Zhao</w:t>
+        <w:t xml:space="preserve"> 202</w:t>
+      </w:r>
+      <w:r>
+        <w:rPr>
+          <w:rFonts w:ascii="Microsoft YaHei UI" w:eastAsia="Microsoft YaHei UI" w:hAnsi="Microsoft YaHei UI"/>
+          <w:b/>
+          <w:bCs/>
+        </w:rPr>
+        <w:t>1</w:t>
+      </w:r>
+      <w:r>
+        <w:rPr>
+          <w:rFonts w:ascii="Microsoft YaHei UI" w:eastAsia="Microsoft YaHei UI" w:hAnsi="Microsoft YaHei UI"/>
+          <w:b/>
+          <w:bCs/>
+        </w:rPr>
+        <w:t xml:space="preserve"> Arvin Zhao</w:t>
       </w:r>
     </w:p>
     <w:p>
@@ -74,7 +90,15 @@
           <w:sz w:val="24"/>
           <w:szCs w:val="24"/>
         </w:rPr>
-        <w:t>0.8.3</w:t>
+        <w:t>0.8.</w:t>
+      </w:r>
+      <w:r>
+        <w:rPr>
+          <w:rFonts w:ascii="Microsoft YaHei UI" w:eastAsia="Microsoft YaHei UI" w:hAnsi="Microsoft YaHei UI"/>
+          <w:sz w:val="24"/>
+          <w:szCs w:val="24"/>
+        </w:rPr>
+        <w:t>4</w:t>
       </w:r>
       <w:r>
         <w:rPr>
@@ -90,31 +114,31 @@
           <w:sz w:val="24"/>
           <w:szCs w:val="24"/>
         </w:rPr>
-        <w:t>020</w:t>
-      </w:r>
-      <w:r>
-        <w:rPr>
-          <w:rFonts w:ascii="Microsoft YaHei UI" w:eastAsia="Microsoft YaHei UI" w:hAnsi="Microsoft YaHei UI" w:hint="eastAsia"/>
-          <w:sz w:val="24"/>
-          <w:szCs w:val="24"/>
-        </w:rPr>
-        <w:t>年1</w:t>
-      </w:r>
-      <w:r>
-        <w:rPr>
-          <w:rFonts w:ascii="Microsoft YaHei UI" w:eastAsia="Microsoft YaHei UI" w:hAnsi="Microsoft YaHei UI"/>
-          <w:sz w:val="24"/>
-          <w:szCs w:val="24"/>
-        </w:rPr>
-        <w:t>2</w:t>
-      </w:r>
-      <w:r>
-        <w:rPr>
-          <w:rFonts w:ascii="Microsoft YaHei UI" w:eastAsia="Microsoft YaHei UI" w:hAnsi="Microsoft YaHei UI" w:hint="eastAsia"/>
-          <w:sz w:val="24"/>
-          <w:szCs w:val="24"/>
-        </w:rPr>
-        <w:t>月2</w:t>
+        <w:t>02</w:t>
+      </w:r>
+      <w:r>
+        <w:rPr>
+          <w:rFonts w:ascii="Microsoft YaHei UI" w:eastAsia="Microsoft YaHei UI" w:hAnsi="Microsoft YaHei UI"/>
+          <w:sz w:val="24"/>
+          <w:szCs w:val="24"/>
+        </w:rPr>
+        <w:t>1</w:t>
+      </w:r>
+      <w:r>
+        <w:rPr>
+          <w:rFonts w:ascii="Microsoft YaHei UI" w:eastAsia="Microsoft YaHei UI" w:hAnsi="Microsoft YaHei UI" w:hint="eastAsia"/>
+          <w:sz w:val="24"/>
+          <w:szCs w:val="24"/>
+        </w:rPr>
+        <w:t>年1月</w:t>
+      </w:r>
+      <w:r>
+        <w:rPr>
+          <w:rFonts w:ascii="Microsoft YaHei UI" w:eastAsia="Microsoft YaHei UI" w:hAnsi="Microsoft YaHei UI"/>
+          <w:sz w:val="24"/>
+          <w:szCs w:val="24"/>
+        </w:rPr>
+        <w:t>1</w:t>
       </w:r>
       <w:r>
         <w:rPr>
@@ -145,13 +169,39 @@
           <w:rFonts w:ascii="Microsoft YaHei UI" w:eastAsia="Microsoft YaHei UI" w:hAnsi="Microsoft YaHei UI"/>
         </w:rPr>
       </w:pPr>
-      <w:r>
-        <w:rPr>
-          <w:rFonts w:ascii="Microsoft YaHei UI" w:eastAsia="Microsoft YaHei UI" w:hAnsi="Microsoft YaHei UI" w:hint="eastAsia"/>
-        </w:rPr>
-        <w:t>调整按钮的样式。</w:t>
-      </w:r>
-    </w:p>
+      <w:bookmarkStart w:id="0" w:name="OLE_LINK7"/>
+      <w:r>
+        <w:rPr>
+          <w:rFonts w:ascii="Microsoft YaHei UI" w:eastAsia="Microsoft YaHei UI" w:hAnsi="Microsoft YaHei UI" w:hint="eastAsia"/>
+        </w:rPr>
+        <w:t>调整</w:t>
+      </w:r>
+      <w:r>
+        <w:rPr>
+          <w:rFonts w:ascii="Microsoft YaHei UI" w:eastAsia="Microsoft YaHei UI" w:hAnsi="Microsoft YaHei UI" w:hint="eastAsia"/>
+        </w:rPr>
+        <w:t>标签页的控件布局和</w:t>
+      </w:r>
+      <w:r>
+        <w:rPr>
+          <w:rFonts w:ascii="Microsoft YaHei UI" w:eastAsia="Microsoft YaHei UI" w:hAnsi="Microsoft YaHei UI" w:hint="eastAsia"/>
+        </w:rPr>
+        <w:t>按钮的样式</w:t>
+      </w:r>
+      <w:r>
+        <w:rPr>
+          <w:rFonts w:ascii="Microsoft YaHei UI" w:eastAsia="Microsoft YaHei UI" w:hAnsi="Microsoft YaHei UI" w:hint="eastAsia"/>
+        </w:rPr>
+        <w:t>，优化空间利用（尤其是在大屏幕上）</w:t>
+      </w:r>
+      <w:r>
+        <w:rPr>
+          <w:rFonts w:ascii="Microsoft YaHei UI" w:eastAsia="Microsoft YaHei UI" w:hAnsi="Microsoft YaHei UI" w:hint="eastAsia"/>
+        </w:rPr>
+        <w:t>。</w:t>
+      </w:r>
+    </w:p>
+    <w:bookmarkEnd w:id="0"/>
     <w:p>
       <w:pPr>
         <w:pStyle w:val="ListParagraph"/>
@@ -209,6 +259,27 @@
         <w:t>用户设置的显示字体现在能被应用在打印预览窗口中各控件的浮动提示条上。</w:t>
       </w:r>
     </w:p>
+    <w:p>
+      <w:pPr>
+        <w:pStyle w:val="ListParagraph"/>
+        <w:numPr>
+          <w:ilvl w:val="0"/>
+          <w:numId w:val="11"/>
+        </w:numPr>
+        <w:ind w:firstLineChars="0"/>
+        <w:rPr>
+          <w:rFonts w:ascii="Microsoft YaHei UI" w:eastAsia="Microsoft YaHei UI" w:hAnsi="Microsoft YaHei UI"/>
+        </w:rPr>
+      </w:pPr>
+      <w:bookmarkStart w:id="1" w:name="_Hlk61785150"/>
+      <w:r>
+        <w:rPr>
+          <w:rFonts w:ascii="Microsoft YaHei UI" w:eastAsia="Microsoft YaHei UI" w:hAnsi="Microsoft YaHei UI" w:hint="eastAsia"/>
+        </w:rPr>
+        <w:t>由于一些难以避免的限制，安装过程中允许在快速启动工具栏上添加快捷方式的功能已被移除。</w:t>
+      </w:r>
+    </w:p>
+    <w:bookmarkEnd w:id="1"/>
     <w:p>
       <w:pPr>
         <w:pStyle w:val="ListParagraph"/>
@@ -330,7 +401,7 @@
       <w:pPr>
         <w:spacing w:afterLines="50" w:after="120"/>
         <w:rPr>
-          <w:rFonts w:ascii="Microsoft YaHei UI" w:eastAsia="Microsoft YaHei UI" w:hAnsi="Microsoft YaHei UI" w:hint="eastAsia"/>
+          <w:rFonts w:ascii="Microsoft YaHei UI" w:eastAsia="Microsoft YaHei UI" w:hAnsi="Microsoft YaHei UI"/>
           <w:color w:val="FF0000"/>
         </w:rPr>
       </w:pPr>
@@ -916,6 +987,7 @@
         <w:rPr>
           <w:rFonts w:ascii="Microsoft YaHei UI" w:eastAsia="Microsoft YaHei UI" w:hAnsi="Microsoft YaHei UI" w:hint="eastAsia"/>
         </w:rPr>
+        <w:lastRenderedPageBreak/>
         <w:t>打印预览窗口在深色主题下功能异常。</w:t>
       </w:r>
     </w:p>
@@ -947,16 +1019,15 @@
           <w:color w:val="FF0000"/>
         </w:rPr>
       </w:pPr>
-      <w:bookmarkStart w:id="0" w:name="_Hlk59923114"/>
-      <w:r>
-        <w:rPr>
-          <w:rFonts w:ascii="Microsoft YaHei UI" w:eastAsia="Microsoft YaHei UI" w:hAnsi="Microsoft YaHei UI" w:hint="eastAsia"/>
-          <w:color w:val="FF0000"/>
-        </w:rPr>
-        <w:lastRenderedPageBreak/>
+      <w:bookmarkStart w:id="2" w:name="_Hlk59923114"/>
+      <w:r>
+        <w:rPr>
+          <w:rFonts w:ascii="Microsoft YaHei UI" w:eastAsia="Microsoft YaHei UI" w:hAnsi="Microsoft YaHei UI" w:hint="eastAsia"/>
+          <w:color w:val="FF0000"/>
+        </w:rPr>
         <w:t>新建标签页功能异常，每次点击新建按钮会新建多个标签页（本应是一个）</w:t>
       </w:r>
-      <w:bookmarkEnd w:id="0"/>
+      <w:bookmarkEnd w:id="2"/>
       <w:r>
         <w:rPr>
           <w:rFonts w:ascii="Microsoft YaHei UI" w:eastAsia="Microsoft YaHei UI" w:hAnsi="Microsoft YaHei UI" w:hint="eastAsia"/>
@@ -1098,8 +1169,8 @@
           <w:rFonts w:ascii="Microsoft YaHei UI" w:eastAsia="Microsoft YaHei UI" w:hAnsi="Microsoft YaHei UI"/>
         </w:rPr>
       </w:pPr>
-      <w:bookmarkStart w:id="1" w:name="OLE_LINK9"/>
-      <w:bookmarkStart w:id="2" w:name="OLE_LINK10"/>
+      <w:bookmarkStart w:id="3" w:name="OLE_LINK9"/>
+      <w:bookmarkStart w:id="4" w:name="OLE_LINK10"/>
       <w:r>
         <w:rPr>
           <w:rFonts w:ascii="Microsoft YaHei UI" w:eastAsia="Microsoft YaHei UI" w:hAnsi="Microsoft YaHei UI" w:hint="eastAsia"/>
@@ -1334,8 +1405,8 @@
         <w:t>问题将在更新版本中修复。</w:t>
       </w:r>
     </w:p>
-    <w:bookmarkEnd w:id="1"/>
-    <w:bookmarkEnd w:id="2"/>
+    <w:bookmarkEnd w:id="3"/>
+    <w:bookmarkEnd w:id="4"/>
     <w:p>
       <w:pPr>
         <w:pStyle w:val="Heading2"/>
@@ -1712,6 +1783,7 @@
           <w:rFonts w:ascii="Microsoft YaHei UI" w:eastAsia="Microsoft YaHei UI" w:hAnsi="Microsoft YaHei UI" w:hint="eastAsia"/>
           <w:color w:val="FF0000"/>
         </w:rPr>
+        <w:lastRenderedPageBreak/>
         <w:t>无网状态下搜索可能造成应用假死。</w:t>
       </w:r>
     </w:p>
@@ -1748,7 +1820,6 @@
           <w:sz w:val="24"/>
           <w:szCs w:val="24"/>
         </w:rPr>
-        <w:lastRenderedPageBreak/>
         <w:t>V</w:t>
       </w:r>
       <w:r>
@@ -2294,8 +2365,8 @@
         </w:rPr>
         <w:t>已知问题：</w:t>
       </w:r>
-      <w:bookmarkStart w:id="3" w:name="OLE_LINK5"/>
-      <w:bookmarkStart w:id="4" w:name="OLE_LINK6"/>
+      <w:bookmarkStart w:id="5" w:name="OLE_LINK5"/>
+      <w:bookmarkStart w:id="6" w:name="OLE_LINK6"/>
       <w:r>
         <w:rPr>
           <w:rFonts w:ascii="Microsoft YaHei UI" w:eastAsia="Microsoft YaHei UI" w:hAnsi="Microsoft YaHei UI" w:hint="eastAsia"/>
@@ -2318,8 +2389,8 @@
         <w:t>。问题将在更新版本中修复。</w:t>
       </w:r>
     </w:p>
-    <w:bookmarkEnd w:id="3"/>
-    <w:bookmarkEnd w:id="4"/>
+    <w:bookmarkEnd w:id="5"/>
+    <w:bookmarkEnd w:id="6"/>
     <w:p>
       <w:pPr>
         <w:pStyle w:val="Heading2"/>
@@ -2412,8 +2483,8 @@
         </w:rPr>
         <w:t>优化呈现的表格形式</w:t>
       </w:r>
-      <w:bookmarkStart w:id="5" w:name="_Hlk47441776"/>
-      <w:bookmarkStart w:id="6" w:name="OLE_LINK2"/>
+      <w:bookmarkStart w:id="7" w:name="_Hlk47441776"/>
+      <w:bookmarkStart w:id="8" w:name="OLE_LINK2"/>
       <w:r>
         <w:rPr>
           <w:rFonts w:ascii="Microsoft YaHei UI" w:eastAsia="Microsoft YaHei UI" w:hAnsi="Microsoft YaHei UI" w:hint="eastAsia"/>
@@ -2450,8 +2521,8 @@
         </w:rPr>
         <w:t>位小数，以便右对齐时可以基于位数快速比较</w:t>
       </w:r>
-      <w:bookmarkEnd w:id="5"/>
-      <w:bookmarkEnd w:id="6"/>
+      <w:bookmarkEnd w:id="7"/>
+      <w:bookmarkEnd w:id="8"/>
       <w:r>
         <w:rPr>
           <w:rFonts w:ascii="Microsoft YaHei UI" w:eastAsia="Microsoft YaHei UI" w:hAnsi="Microsoft YaHei UI" w:hint="eastAsia"/>
@@ -2555,8 +2626,8 @@
         </w:rPr>
         <w:t>已知问题：导出为</w:t>
       </w:r>
-      <w:bookmarkStart w:id="7" w:name="OLE_LINK3"/>
-      <w:bookmarkStart w:id="8" w:name="OLE_LINK4"/>
+      <w:bookmarkStart w:id="9" w:name="OLE_LINK3"/>
+      <w:bookmarkStart w:id="10" w:name="OLE_LINK4"/>
       <w:r>
         <w:rPr>
           <w:rFonts w:ascii="Microsoft YaHei UI" w:eastAsia="Microsoft YaHei UI" w:hAnsi="Microsoft YaHei UI"/>
@@ -2594,14 +2665,22 @@
         </w:rPr>
         <w:t>）的功能暂无法正常使用</w:t>
       </w:r>
-      <w:bookmarkEnd w:id="7"/>
-      <w:bookmarkEnd w:id="8"/>
-      <w:r>
-        <w:rPr>
-          <w:rFonts w:ascii="Microsoft YaHei UI" w:eastAsia="Microsoft YaHei UI" w:hAnsi="Microsoft YaHei UI" w:hint="eastAsia"/>
-          <w:color w:val="FF0000"/>
-        </w:rPr>
-        <w:t>，将在更新版本中修复，目前可导出为</w:t>
+      <w:bookmarkEnd w:id="9"/>
+      <w:bookmarkEnd w:id="10"/>
+      <w:r>
+        <w:rPr>
+          <w:rFonts w:ascii="Microsoft YaHei UI" w:eastAsia="Microsoft YaHei UI" w:hAnsi="Microsoft YaHei UI" w:hint="eastAsia"/>
+          <w:color w:val="FF0000"/>
+        </w:rPr>
+        <w:t>，将在更新版本中修复，</w:t>
+      </w:r>
+      <w:r>
+        <w:rPr>
+          <w:rFonts w:ascii="Microsoft YaHei UI" w:eastAsia="Microsoft YaHei UI" w:hAnsi="Microsoft YaHei UI" w:hint="eastAsia"/>
+          <w:color w:val="FF0000"/>
+        </w:rPr>
+        <w:lastRenderedPageBreak/>
+        <w:t>目前可导出为</w:t>
       </w:r>
       <w:r>
         <w:rPr>
@@ -2649,7 +2728,6 @@
           <w:sz w:val="24"/>
           <w:szCs w:val="24"/>
         </w:rPr>
-        <w:lastRenderedPageBreak/>
         <w:t>V0.2.0</w:t>
       </w:r>
       <w:r>
@@ -2865,7 +2943,7 @@
           <w:color w:val="FF0000"/>
         </w:rPr>
       </w:pPr>
-      <w:bookmarkStart w:id="9" w:name="OLE_LINK1"/>
+      <w:bookmarkStart w:id="11" w:name="OLE_LINK1"/>
       <w:r>
         <w:rPr>
           <w:rFonts w:ascii="Microsoft YaHei UI" w:eastAsia="Microsoft YaHei UI" w:hAnsi="Microsoft YaHei UI" w:hint="eastAsia"/>
@@ -2952,7 +3030,7 @@
         </w:rPr>
         <w:t>）。</w:t>
       </w:r>
-      <w:bookmarkEnd w:id="9"/>
+      <w:bookmarkEnd w:id="11"/>
     </w:p>
     <w:sectPr>
       <w:pgSz w:w="12240" w:h="15840"/>

</xml_diff>